<commit_message>
Added contributions for 2017-06-01
</commit_message>
<xml_diff>
--- a/Nicholas Work Log.docx
+++ b/Nicholas Work Log.docx
@@ -771,41 +771,57 @@
             <w:r>
               <w:t>Finish all menus, add help screen</w:t>
             </w:r>
+          </w:p>
+        </w:tc>
+      </w:tr>
+      <w:tr>
+        <w:tc>
+          <w:tcPr>
+            <w:tcW w:w="1099" w:type="dxa"/>
+          </w:tcPr>
+          <w:p>
+            <w:r>
+              <w:t>June 1</w:t>
+            </w:r>
+          </w:p>
+          <w:p/>
+          <w:p/>
+          <w:p/>
+          <w:p/>
+          <w:p/>
+          <w:p/>
+        </w:tc>
+        <w:tc>
+          <w:tcPr>
+            <w:tcW w:w="1439" w:type="dxa"/>
+          </w:tcPr>
+          <w:p>
+            <w:r>
+              <w:t>75 min</w:t>
+            </w:r>
+          </w:p>
+        </w:tc>
+        <w:tc>
+          <w:tcPr>
+            <w:tcW w:w="4860" w:type="dxa"/>
+          </w:tcPr>
+          <w:p>
+            <w:r>
+              <w:t>Added a 5 second countdown to the game</w:t>
+            </w:r>
+          </w:p>
+        </w:tc>
+        <w:tc>
+          <w:tcPr>
+            <w:tcW w:w="2790" w:type="dxa"/>
+          </w:tcPr>
+          <w:p>
+            <w:r>
+              <w:t>Add help screen</w:t>
+            </w:r>
             <w:bookmarkStart w:id="0" w:name="_GoBack"/>
             <w:bookmarkEnd w:id="0"/>
           </w:p>
-        </w:tc>
-      </w:tr>
-      <w:tr>
-        <w:tc>
-          <w:tcPr>
-            <w:tcW w:w="1099" w:type="dxa"/>
-          </w:tcPr>
-          <w:p/>
-          <w:p/>
-          <w:p/>
-          <w:p/>
-          <w:p/>
-          <w:p/>
-          <w:p/>
-        </w:tc>
-        <w:tc>
-          <w:tcPr>
-            <w:tcW w:w="1439" w:type="dxa"/>
-          </w:tcPr>
-          <w:p/>
-        </w:tc>
-        <w:tc>
-          <w:tcPr>
-            <w:tcW w:w="4860" w:type="dxa"/>
-          </w:tcPr>
-          <w:p/>
-        </w:tc>
-        <w:tc>
-          <w:tcPr>
-            <w:tcW w:w="2790" w:type="dxa"/>
-          </w:tcPr>
-          <w:p/>
         </w:tc>
       </w:tr>
       <w:tr>
@@ -1117,7 +1133,7 @@
     <w:lsdException w:name="Table Web 2" w:semiHidden="1" w:unhideWhenUsed="1"/>
     <w:lsdException w:name="Table Web 3" w:semiHidden="1" w:unhideWhenUsed="1"/>
     <w:lsdException w:name="Balloon Text" w:semiHidden="1" w:unhideWhenUsed="1"/>
-    <w:lsdException w:name="Table Grid" w:semiHidden="1" w:uiPriority="59" w:unhideWhenUsed="1"/>
+    <w:lsdException w:name="Table Grid" w:uiPriority="59"/>
     <w:lsdException w:name="Table Theme" w:semiHidden="1" w:unhideWhenUsed="1"/>
     <w:lsdException w:name="Placeholder Text" w:semiHidden="1"/>
     <w:lsdException w:name="No Spacing" w:uiPriority="1" w:qFormat="1"/>
@@ -1723,7 +1739,7 @@
 </file>
 
 <file path=customXml/itemProps1.xml><?xml version="1.0" encoding="utf-8"?>
-<ds:datastoreItem xmlns:ds="http://schemas.openxmlformats.org/officeDocument/2006/customXml" ds:itemID="{192235BC-93EA-469F-A860-88CAF925792C}">
+<ds:datastoreItem xmlns:ds="http://schemas.openxmlformats.org/officeDocument/2006/customXml" ds:itemID="{4225455D-FE39-49B4-BCDB-1E25D3A0835C}">
   <ds:schemaRefs>
     <ds:schemaRef ds:uri="http://schemas.openxmlformats.org/officeDocument/2006/bibliography"/>
   </ds:schemaRefs>

</xml_diff>

<commit_message>
Added work log, updated metadata
</commit_message>
<xml_diff>
--- a/Nicholas Work Log.docx
+++ b/Nicholas Work Log.docx
@@ -819,73 +819,331 @@
             <w:r>
               <w:t>Add help screen</w:t>
             </w:r>
+          </w:p>
+        </w:tc>
+      </w:tr>
+      <w:tr>
+        <w:tc>
+          <w:tcPr>
+            <w:tcW w:w="1099" w:type="dxa"/>
+          </w:tcPr>
+          <w:p>
+            <w:r>
+              <w:t>June 2</w:t>
+            </w:r>
+          </w:p>
+          <w:p/>
+          <w:p/>
+          <w:p/>
+          <w:p/>
+          <w:p/>
+          <w:p/>
+        </w:tc>
+        <w:tc>
+          <w:tcPr>
+            <w:tcW w:w="1439" w:type="dxa"/>
+          </w:tcPr>
+          <w:p>
+            <w:r>
+              <w:t>75 min</w:t>
+            </w:r>
+          </w:p>
+        </w:tc>
+        <w:tc>
+          <w:tcPr>
+            <w:tcW w:w="4860" w:type="dxa"/>
+          </w:tcPr>
+          <w:p>
+            <w:r>
+              <w:t>Added a help page, improved the countdown</w:t>
+            </w:r>
+          </w:p>
+        </w:tc>
+        <w:tc>
+          <w:tcPr>
+            <w:tcW w:w="2790" w:type="dxa"/>
+          </w:tcPr>
+          <w:p>
+            <w:r>
+              <w:t>Add scoring</w:t>
+            </w:r>
+          </w:p>
+        </w:tc>
+      </w:tr>
+      <w:tr>
+        <w:tc>
+          <w:tcPr>
+            <w:tcW w:w="1099" w:type="dxa"/>
+          </w:tcPr>
+          <w:p>
+            <w:r>
+              <w:t>June 4</w:t>
+            </w:r>
+          </w:p>
+          <w:p/>
+          <w:p/>
+          <w:p/>
+          <w:p/>
+          <w:p/>
+          <w:p/>
+          <w:p/>
+        </w:tc>
+        <w:tc>
+          <w:tcPr>
+            <w:tcW w:w="1439" w:type="dxa"/>
+          </w:tcPr>
+          <w:p>
+            <w:r>
+              <w:t>20 min</w:t>
+            </w:r>
+          </w:p>
+        </w:tc>
+        <w:tc>
+          <w:tcPr>
+            <w:tcW w:w="4860" w:type="dxa"/>
+          </w:tcPr>
+          <w:p>
+            <w:r>
+              <w:t>Stopped the user from reversing too far</w:t>
+            </w:r>
+          </w:p>
+        </w:tc>
+        <w:tc>
+          <w:tcPr>
+            <w:tcW w:w="2790" w:type="dxa"/>
+          </w:tcPr>
+          <w:p>
+            <w:r>
+              <w:t>Add scoring</w:t>
+            </w:r>
+          </w:p>
+        </w:tc>
+      </w:tr>
+      <w:tr>
+        <w:tc>
+          <w:tcPr>
+            <w:tcW w:w="1099" w:type="dxa"/>
+          </w:tcPr>
+          <w:p>
+            <w:r>
+              <w:lastRenderedPageBreak/>
+              <w:t>June 5</w:t>
+            </w:r>
+          </w:p>
+        </w:tc>
+        <w:tc>
+          <w:tcPr>
+            <w:tcW w:w="1439" w:type="dxa"/>
+          </w:tcPr>
+          <w:p>
+            <w:r>
+              <w:t>75 min</w:t>
+            </w:r>
+          </w:p>
+        </w:tc>
+        <w:tc>
+          <w:tcPr>
+            <w:tcW w:w="4860" w:type="dxa"/>
+          </w:tcPr>
+          <w:p>
+            <w:r>
+              <w:t>Improved collisions, added scoring and high scores</w:t>
+            </w:r>
+          </w:p>
+          <w:p/>
+          <w:p/>
+          <w:p/>
+          <w:p/>
+        </w:tc>
+        <w:tc>
+          <w:tcPr>
+            <w:tcW w:w="2790" w:type="dxa"/>
+          </w:tcPr>
+          <w:p>
+            <w:r>
+              <w:t>Add other obstacles</w:t>
+            </w:r>
+          </w:p>
+        </w:tc>
+      </w:tr>
+      <w:tr>
+        <w:tc>
+          <w:tcPr>
+            <w:tcW w:w="1099" w:type="dxa"/>
+          </w:tcPr>
+          <w:p>
+            <w:r>
+              <w:t>June 6</w:t>
+            </w:r>
+          </w:p>
+          <w:p/>
+          <w:p/>
+          <w:p/>
+          <w:p/>
+        </w:tc>
+        <w:tc>
+          <w:tcPr>
+            <w:tcW w:w="1439" w:type="dxa"/>
+          </w:tcPr>
+          <w:p>
+            <w:r>
+              <w:t>75 min</w:t>
+            </w:r>
+          </w:p>
+        </w:tc>
+        <w:tc>
+          <w:tcPr>
+            <w:tcW w:w="4860" w:type="dxa"/>
+          </w:tcPr>
+          <w:p>
+            <w:r>
+              <w:t>Added random cars, traffic cones, slowed down the car on grass, added a traffic animation under the main menu</w:t>
+            </w:r>
+          </w:p>
+        </w:tc>
+        <w:tc>
+          <w:tcPr>
+            <w:tcW w:w="2790" w:type="dxa"/>
+          </w:tcPr>
+          <w:p>
+            <w:r>
+              <w:t>Get ready for testing</w:t>
+            </w:r>
+          </w:p>
+        </w:tc>
+      </w:tr>
+      <w:tr>
+        <w:tc>
+          <w:tcPr>
+            <w:tcW w:w="1099" w:type="dxa"/>
+          </w:tcPr>
+          <w:p>
+            <w:r>
+              <w:t>June 7</w:t>
+            </w:r>
+          </w:p>
+          <w:p/>
+          <w:p/>
+          <w:p/>
+          <w:p/>
+        </w:tc>
+        <w:tc>
+          <w:tcPr>
+            <w:tcW w:w="1439" w:type="dxa"/>
+          </w:tcPr>
+          <w:p>
+            <w:r>
+              <w:t>0 min</w:t>
+            </w:r>
+          </w:p>
+        </w:tc>
+        <w:tc>
+          <w:tcPr>
+            <w:tcW w:w="4860" w:type="dxa"/>
+          </w:tcPr>
+          <w:p/>
+        </w:tc>
+        <w:tc>
+          <w:tcPr>
+            <w:tcW w:w="2790" w:type="dxa"/>
+          </w:tcPr>
+          <w:p>
+            <w:r>
+              <w:t>Add feedback from testing</w:t>
+            </w:r>
+          </w:p>
+        </w:tc>
+      </w:tr>
+      <w:tr>
+        <w:tc>
+          <w:tcPr>
+            <w:tcW w:w="1099" w:type="dxa"/>
+          </w:tcPr>
+          <w:p>
+            <w:r>
+              <w:t>June 8</w:t>
+            </w:r>
+          </w:p>
+          <w:p/>
+          <w:p/>
+          <w:p/>
+          <w:p/>
+        </w:tc>
+        <w:tc>
+          <w:tcPr>
+            <w:tcW w:w="1439" w:type="dxa"/>
+          </w:tcPr>
+          <w:p>
+            <w:r>
+              <w:t>75 min</w:t>
+            </w:r>
+          </w:p>
+        </w:tc>
+        <w:tc>
+          <w:tcPr>
+            <w:tcW w:w="4860" w:type="dxa"/>
+          </w:tcPr>
+          <w:p>
+            <w:r>
+              <w:t>Reworked turning, reduced points</w:t>
+            </w:r>
+          </w:p>
+        </w:tc>
+        <w:tc>
+          <w:tcPr>
+            <w:tcW w:w="2790" w:type="dxa"/>
+          </w:tcPr>
+          <w:p>
+            <w:r>
+              <w:t>Add sound</w:t>
+            </w:r>
+          </w:p>
+        </w:tc>
+      </w:tr>
+      <w:tr>
+        <w:tc>
+          <w:tcPr>
+            <w:tcW w:w="1099" w:type="dxa"/>
+          </w:tcPr>
+          <w:p>
+            <w:r>
+              <w:t>June 12</w:t>
+            </w:r>
+          </w:p>
+          <w:p/>
+          <w:p/>
+          <w:p/>
+          <w:p/>
+          <w:p/>
+        </w:tc>
+        <w:tc>
+          <w:tcPr>
+            <w:tcW w:w="1439" w:type="dxa"/>
+          </w:tcPr>
+          <w:p>
+            <w:r>
+              <w:t>90 min</w:t>
+            </w:r>
+          </w:p>
+        </w:tc>
+        <w:tc>
+          <w:tcPr>
+            <w:tcW w:w="4860" w:type="dxa"/>
+          </w:tcPr>
+          <w:p>
+            <w:r>
+              <w:t>Added sounds when you drive over cars or crash, let the user lose, removed L shortcut to the game over screen, added an auditory indicator for the distance of the police car</w:t>
+            </w:r>
+          </w:p>
+        </w:tc>
+        <w:tc>
+          <w:tcPr>
+            <w:tcW w:w="2790" w:type="dxa"/>
+          </w:tcPr>
+          <w:p>
             <w:bookmarkStart w:id="0" w:name="_GoBack"/>
             <w:bookmarkEnd w:id="0"/>
           </w:p>
-        </w:tc>
-      </w:tr>
-      <w:tr>
-        <w:tc>
-          <w:tcPr>
-            <w:tcW w:w="1099" w:type="dxa"/>
-          </w:tcPr>
-          <w:p/>
-          <w:p/>
-          <w:p/>
-          <w:p/>
-          <w:p/>
-          <w:p/>
-          <w:p/>
-        </w:tc>
-        <w:tc>
-          <w:tcPr>
-            <w:tcW w:w="1439" w:type="dxa"/>
-          </w:tcPr>
-          <w:p/>
-        </w:tc>
-        <w:tc>
-          <w:tcPr>
-            <w:tcW w:w="4860" w:type="dxa"/>
-          </w:tcPr>
-          <w:p/>
-        </w:tc>
-        <w:tc>
-          <w:tcPr>
-            <w:tcW w:w="2790" w:type="dxa"/>
-          </w:tcPr>
-          <w:p/>
-        </w:tc>
-      </w:tr>
-      <w:tr>
-        <w:tc>
-          <w:tcPr>
-            <w:tcW w:w="1099" w:type="dxa"/>
-          </w:tcPr>
-          <w:p/>
-          <w:p/>
-          <w:p/>
-          <w:p/>
-          <w:p/>
-          <w:p/>
-          <w:p/>
-        </w:tc>
-        <w:tc>
-          <w:tcPr>
-            <w:tcW w:w="1439" w:type="dxa"/>
-          </w:tcPr>
-          <w:p/>
-        </w:tc>
-        <w:tc>
-          <w:tcPr>
-            <w:tcW w:w="4860" w:type="dxa"/>
-          </w:tcPr>
-          <w:p/>
-        </w:tc>
-        <w:tc>
-          <w:tcPr>
-            <w:tcW w:w="2790" w:type="dxa"/>
-          </w:tcPr>
-          <w:p/>
         </w:tc>
       </w:tr>
     </w:tbl>
@@ -1739,7 +1997,7 @@
 </file>
 
 <file path=customXml/itemProps1.xml><?xml version="1.0" encoding="utf-8"?>
-<ds:datastoreItem xmlns:ds="http://schemas.openxmlformats.org/officeDocument/2006/customXml" ds:itemID="{4225455D-FE39-49B4-BCDB-1E25D3A0835C}">
+<ds:datastoreItem xmlns:ds="http://schemas.openxmlformats.org/officeDocument/2006/customXml" ds:itemID="{F4A89F19-3517-4B00-AE02-22E5910ADBFE}">
   <ds:schemaRefs>
     <ds:schemaRef ds:uri="http://schemas.openxmlformats.org/officeDocument/2006/bibliography"/>
   </ds:schemaRefs>

</xml_diff>